<commit_message>
problem with URL hash is solved
</commit_message>
<xml_diff>
--- a/blog/Notes.docx
+++ b/blog/Notes.docx
@@ -866,8 +866,16 @@
         </w:numPr>
         <w:rPr>
           <w:rFonts w:ascii="Cambria" w:hAnsi="Cambria"/>
-        </w:rPr>
-      </w:pPr>
+          <w:highlight w:val="yellow"/>
+        </w:rPr>
+      </w:pPr>
+      <w:r>
+        <w:rPr>
+          <w:rFonts w:ascii="Cambria" w:hAnsi="Cambria"/>
+          <w:highlight w:val="yellow"/>
+        </w:rPr>
+        <w:t>Use Function H instead of HTMLSPECIALCHARACTER if necessary</w:t>
+      </w:r>
     </w:p>
     <w:p>
       <w:pPr>
@@ -1346,6 +1354,8 @@
         </w:rPr>
         <w:t xml:space="preserve"> and form</w:t>
       </w:r>
+      <w:bookmarkStart w:id="0" w:name="_GoBack"/>
+      <w:bookmarkEnd w:id="0"/>
     </w:p>
     <w:p>
       <w:pPr>
@@ -1466,13 +1476,13 @@
         </w:numPr>
         <w:rPr>
           <w:rFonts w:ascii="Cambria" w:hAnsi="Cambria"/>
-          <w:highlight w:val="yellow"/>
-        </w:rPr>
-      </w:pPr>
-      <w:r>
-        <w:rPr>
-          <w:rFonts w:ascii="Cambria" w:hAnsi="Cambria"/>
-          <w:highlight w:val="yellow"/>
+          <w:highlight w:val="green"/>
+        </w:rPr>
+      </w:pPr>
+      <w:r>
+        <w:rPr>
+          <w:rFonts w:ascii="Cambria" w:hAnsi="Cambria"/>
+          <w:highlight w:val="green"/>
         </w:rPr>
         <w:t xml:space="preserve">Can’t delete pages with </w:t>
       </w:r>
@@ -1480,7 +1490,7 @@
       <w:r>
         <w:rPr>
           <w:rFonts w:ascii="Cambria" w:hAnsi="Cambria"/>
-          <w:highlight w:val="yellow"/>
+          <w:highlight w:val="green"/>
         </w:rPr>
         <w:t>HasTag</w:t>
       </w:r>
@@ -1488,7 +1498,7 @@
       <w:r>
         <w:rPr>
           <w:rFonts w:ascii="Cambria" w:hAnsi="Cambria"/>
-          <w:highlight w:val="yellow"/>
+          <w:highlight w:val="green"/>
         </w:rPr>
         <w:t xml:space="preserve"> at the beginning</w:t>
       </w:r>
@@ -1497,11 +1507,48 @@
       <w:pPr>
         <w:pStyle w:val="ListParagraph"/>
         <w:numPr>
-          <w:ilvl w:val="0"/>
+          <w:ilvl w:val="1"/>
           <w:numId w:val="5"/>
         </w:numPr>
         <w:rPr>
           <w:rFonts w:ascii="Cambria" w:hAnsi="Cambria"/>
+          <w:highlight w:val="green"/>
+        </w:rPr>
+      </w:pPr>
+      <w:r>
+        <w:rPr>
+          <w:rFonts w:ascii="Cambria" w:hAnsi="Cambria"/>
+          <w:highlight w:val="green"/>
+        </w:rPr>
+        <w:t xml:space="preserve">Solved </w:t>
+      </w:r>
+      <w:hyperlink r:id="rId6" w:history="1">
+        <w:r>
+          <w:rPr>
+            <w:rStyle w:val="Hyperlink"/>
+            <w:rFonts w:ascii="Cambria" w:hAnsi="Cambria"/>
+            <w:highlight w:val="green"/>
+          </w:rPr>
+          <w:t>http://stackoverflow.com/questions/2668854/sanitizing-strings-to-make-them-url-and-filename-safe</w:t>
+        </w:r>
+      </w:hyperlink>
+      <w:r>
+        <w:rPr>
+          <w:rFonts w:ascii="Cambria" w:hAnsi="Cambria"/>
+          <w:highlight w:val="green"/>
+        </w:rPr>
+        <w:t xml:space="preserve"> </w:t>
+      </w:r>
+    </w:p>
+    <w:p>
+      <w:pPr>
+        <w:pStyle w:val="ListParagraph"/>
+        <w:numPr>
+          <w:ilvl w:val="0"/>
+          <w:numId w:val="5"/>
+        </w:numPr>
+        <w:rPr>
+          <w:rFonts w:ascii="Cambria" w:hAnsi="Cambria"/>
         </w:rPr>
       </w:pPr>
       <w:r>
@@ -1547,7 +1594,7 @@
       </w:r>
     </w:p>
     <w:p>
-      <w:hyperlink r:id="rId5" w:history="1">
+      <w:hyperlink r:id="rId7" w:history="1">
         <w:r>
           <w:rPr>
             <w:rStyle w:val="Hyperlink"/>
@@ -1731,6 +1778,7 @@
         <w:t>File Inclusion</w:t>
       </w:r>
     </w:p>
+    <w:p/>
     <w:p>
       <w:pPr>
         <w:pStyle w:val="Heading2"/>
@@ -1847,8 +1895,6 @@
         </w:rPr>
         <w:t>linuxproj.ecs.soton.ac.uk/~ea2g12/cyber-security-cw2/blog/user/login?from=%2Fuser</w:t>
       </w:r>
-      <w:bookmarkStart w:id="0" w:name="_GoBack"/>
-      <w:bookmarkEnd w:id="0"/>
     </w:p>
     <w:p>
       <w:pPr>
@@ -1861,6 +1907,7 @@
         <w:rPr>
           <w:rFonts w:ascii="Cambria" w:hAnsi="Cambria"/>
         </w:rPr>
+        <w:lastRenderedPageBreak/>
         <w:t>Brute-force</w:t>
       </w:r>
     </w:p>
@@ -1875,7 +1922,7 @@
           <w:highlight w:val="yellow"/>
         </w:rPr>
       </w:pPr>
-      <w:hyperlink r:id="rId6" w:history="1">
+      <w:hyperlink r:id="rId8" w:history="1">
         <w:r>
           <w:rPr>
             <w:rStyle w:val="Hyperlink"/>
@@ -1893,7 +1940,7 @@
           <w:numId w:val="2"/>
         </w:numPr>
       </w:pPr>
-      <w:hyperlink r:id="rId7" w:history="1">
+      <w:hyperlink r:id="rId9" w:history="1">
         <w:r>
           <w:rPr>
             <w:rStyle w:val="Hyperlink"/>
@@ -3508,4 +3555,16 @@
     </a:ext>
   </a:extLst>
 </a:theme>
+</file>
+
+<file path=customXml/item1.xml><?xml version="1.0" encoding="utf-8"?>
+<b:Sources xmlns:b="http://schemas.openxmlformats.org/officeDocument/2006/bibliography" xmlns="http://schemas.openxmlformats.org/officeDocument/2006/bibliography" SelectedStyle="\APASixthEditionOfficeOnline.xsl" StyleName="APA" Version="6"/>
+</file>
+
+<file path=customXml/itemProps1.xml><?xml version="1.0" encoding="utf-8"?>
+<ds:datastoreItem xmlns:ds="http://schemas.openxmlformats.org/officeDocument/2006/customXml" ds:itemID="{6DB81EB3-4083-4BDB-A960-E8B10C55B670}">
+  <ds:schemaRefs>
+    <ds:schemaRef ds:uri="http://schemas.openxmlformats.org/officeDocument/2006/bibliography"/>
+  </ds:schemaRefs>
+</ds:datastoreItem>
 </file>
</xml_diff>